<commit_message>
Correccion de Procedimientos almacenados
</commit_message>
<xml_diff>
--- a/formato_PA.docx
+++ b/formato_PA.docx
@@ -4202,10 +4202,10 @@
           </w:tcPr>
           <w:p>
             <w:r>
-              <w:t xml:space="preserve">No, </w:t>
-            </w:r>
-            <w:r>
-              <w:t>Solo muestra los campos</w:t>
+              <w:t>No, Solo muestra los campos</w:t>
+            </w:r>
+            <w:r>
+              <w:t xml:space="preserve"> afectados</w:t>
             </w:r>
           </w:p>
         </w:tc>
@@ -4291,7 +4291,27 @@
     </w:p>
     <w:p>
       <w:r>
-        <w:t>Este PA elimina el movimiento vehicular de acuerdo con el id del registro y el id del vehículo, la operación es un DELETE</w:t>
+        <w:t xml:space="preserve">Ese PA actualiza el </w:t>
+      </w:r>
+      <w:r>
+        <w:t xml:space="preserve">campo </w:t>
+      </w:r>
+      <w:r>
+        <w:t>estatus a “cancelado”</w:t>
+      </w:r>
+      <w:r>
+        <w:t xml:space="preserve"> de la tabla </w:t>
+      </w:r>
+      <w:proofErr w:type="spellStart"/>
+      <w:r>
+        <w:t>tMovimientoVheicular</w:t>
+      </w:r>
+      <w:proofErr w:type="spellEnd"/>
+      <w:r>
+        <w:t>, l</w:t>
+      </w:r>
+      <w:r>
+        <w:t>a operación es un UPDATE</w:t>
       </w:r>
     </w:p>
     <w:tbl>
@@ -4324,10 +4344,7 @@
               <w:t>Entrada</w:t>
             </w:r>
             <w:r>
-              <w:t xml:space="preserve"> (</w:t>
-            </w:r>
-            <w:r>
-              <w:t>@id, @Mov, @IdVehiculo)</w:t>
+              <w:t xml:space="preserve"> </w:t>
             </w:r>
           </w:p>
         </w:tc>
@@ -4511,11 +4528,9 @@
             <w:r>
               <w:t xml:space="preserve">Id de </w:t>
             </w:r>
-            <w:proofErr w:type="spellStart"/>
-            <w:r>
-              <w:t>vehiculo</w:t>
-            </w:r>
-            <w:proofErr w:type="spellEnd"/>
+            <w:r>
+              <w:t>vehículo</w:t>
+            </w:r>
           </w:p>
         </w:tc>
         <w:tc>
@@ -4527,6 +4542,129 @@
       </w:tr>
     </w:tbl>
     <w:p/>
+    <w:tbl>
+      <w:tblPr>
+        <w:tblStyle w:val="Tablaconcuadrcula"/>
+        <w:tblW w:w="0" w:type="auto"/>
+        <w:tblLook w:val="04A0" w:firstRow="1" w:lastRow="0" w:firstColumn="1" w:lastColumn="0" w:noHBand="0" w:noVBand="1"/>
+      </w:tblPr>
+      <w:tblGrid>
+        <w:gridCol w:w="5395"/>
+        <w:gridCol w:w="5395"/>
+      </w:tblGrid>
+      <w:tr>
+        <w:trPr>
+          <w:trHeight w:val="634"/>
+        </w:trPr>
+        <w:tc>
+          <w:tcPr>
+            <w:tcW w:w="10790" w:type="dxa"/>
+            <w:gridSpan w:val="2"/>
+          </w:tcPr>
+          <w:p>
+            <w:r>
+              <w:rPr>
+                <w:b/>
+              </w:rPr>
+              <w:t>Salida</w:t>
+            </w:r>
+            <w:r>
+              <w:t xml:space="preserve"> </w:t>
+            </w:r>
+          </w:p>
+        </w:tc>
+      </w:tr>
+      <w:tr>
+        <w:tc>
+          <w:tcPr>
+            <w:tcW w:w="5395" w:type="dxa"/>
+          </w:tcPr>
+          <w:p>
+            <w:r>
+              <w:t>¿Tiene salida?</w:t>
+            </w:r>
+          </w:p>
+        </w:tc>
+        <w:tc>
+          <w:tcPr>
+            <w:tcW w:w="5395" w:type="dxa"/>
+          </w:tcPr>
+          <w:p>
+            <w:r>
+              <w:t>No, Solo muestra los campos</w:t>
+            </w:r>
+            <w:r>
+              <w:t xml:space="preserve"> afectados</w:t>
+            </w:r>
+          </w:p>
+        </w:tc>
+      </w:tr>
+      <w:tr>
+        <w:tc>
+          <w:tcPr>
+            <w:tcW w:w="5395" w:type="dxa"/>
+          </w:tcPr>
+          <w:p>
+            <w:r>
+              <w:t>Campos que se muestran</w:t>
+            </w:r>
+          </w:p>
+        </w:tc>
+        <w:tc>
+          <w:tcPr>
+            <w:tcW w:w="5395" w:type="dxa"/>
+          </w:tcPr>
+          <w:p>
+            <w:pPr>
+              <w:pStyle w:val="Prrafodelista"/>
+            </w:pPr>
+          </w:p>
+        </w:tc>
+      </w:tr>
+      <w:tr>
+        <w:tc>
+          <w:tcPr>
+            <w:tcW w:w="5395" w:type="dxa"/>
+          </w:tcPr>
+          <w:p>
+            <w:r>
+              <w:t>Descripción</w:t>
+            </w:r>
+          </w:p>
+        </w:tc>
+        <w:tc>
+          <w:tcPr>
+            <w:tcW w:w="5395" w:type="dxa"/>
+          </w:tcPr>
+          <w:p>
+            <w:r>
+              <w:t xml:space="preserve">Actualiza el estatus a cancelado de la tabla </w:t>
+            </w:r>
+            <w:proofErr w:type="spellStart"/>
+            <w:r>
+              <w:t>tMoviminetoVehicular</w:t>
+            </w:r>
+            <w:proofErr w:type="spellEnd"/>
+            <w:r>
+              <w:t xml:space="preserve"> para después ser considerada como eliminado,</w:t>
+            </w:r>
+          </w:p>
+          <w:p>
+            <w:r>
+              <w:t xml:space="preserve">Y actualiza el Estatus de </w:t>
+            </w:r>
+            <w:proofErr w:type="spellStart"/>
+            <w:r>
+              <w:t>tVehiculos</w:t>
+            </w:r>
+            <w:proofErr w:type="spellEnd"/>
+            <w:r>
+              <w:t xml:space="preserve"> a “disponible” o “no disponible”</w:t>
+            </w:r>
+          </w:p>
+        </w:tc>
+      </w:tr>
+    </w:tbl>
     <w:p/>
     <w:p>
       <w:pPr>
@@ -4555,7 +4693,39 @@
     </w:p>
     <w:p>
       <w:r>
-        <w:t xml:space="preserve">Este PA elimina la orden de compra de acuerdo con el id de registro de compra, la operación es un </w:t>
+        <w:t xml:space="preserve">Este </w:t>
+      </w:r>
+      <w:r>
+        <w:t>PA actualiza el</w:t>
+      </w:r>
+      <w:r>
+        <w:t xml:space="preserve"> campo</w:t>
+      </w:r>
+      <w:r>
+        <w:t xml:space="preserve"> estatus</w:t>
+      </w:r>
+      <w:r>
+        <w:t xml:space="preserve"> </w:t>
+      </w:r>
+      <w:r>
+        <w:t>a “0”</w:t>
+      </w:r>
+      <w:r>
+        <w:t xml:space="preserve"> de la tabla </w:t>
+      </w:r>
+      <w:proofErr w:type="spellStart"/>
+      <w:r>
+        <w:t>tOrdenesCompras</w:t>
+      </w:r>
+      <w:proofErr w:type="spellEnd"/>
+      <w:r>
+        <w:t>,</w:t>
+      </w:r>
+      <w:r>
+        <w:t xml:space="preserve"> para ser considerada como eliminada,</w:t>
+      </w:r>
+      <w:r>
+        <w:t xml:space="preserve"> la operación es un </w:t>
       </w:r>
       <w:r>
         <w:t>UPDATE</w:t>
@@ -4591,13 +4761,7 @@
               <w:t>Entrada</w:t>
             </w:r>
             <w:r>
-              <w:t xml:space="preserve"> (</w:t>
-            </w:r>
-            <w:r>
-              <w:t>@Id</w:t>
-            </w:r>
-            <w:r>
-              <w:t>)</w:t>
+              <w:t xml:space="preserve"> </w:t>
             </w:r>
           </w:p>
         </w:tc>
@@ -4702,6 +4866,113 @@
       </w:tr>
     </w:tbl>
     <w:p/>
+    <w:tbl>
+      <w:tblPr>
+        <w:tblStyle w:val="Tablaconcuadrcula"/>
+        <w:tblW w:w="0" w:type="auto"/>
+        <w:tblLook w:val="04A0" w:firstRow="1" w:lastRow="0" w:firstColumn="1" w:lastColumn="0" w:noHBand="0" w:noVBand="1"/>
+      </w:tblPr>
+      <w:tblGrid>
+        <w:gridCol w:w="5395"/>
+        <w:gridCol w:w="5395"/>
+      </w:tblGrid>
+      <w:tr>
+        <w:trPr>
+          <w:trHeight w:val="634"/>
+        </w:trPr>
+        <w:tc>
+          <w:tcPr>
+            <w:tcW w:w="10790" w:type="dxa"/>
+            <w:gridSpan w:val="2"/>
+          </w:tcPr>
+          <w:p>
+            <w:r>
+              <w:rPr>
+                <w:b/>
+              </w:rPr>
+              <w:t>Salida</w:t>
+            </w:r>
+            <w:r>
+              <w:t xml:space="preserve"> </w:t>
+            </w:r>
+          </w:p>
+        </w:tc>
+      </w:tr>
+      <w:tr>
+        <w:tc>
+          <w:tcPr>
+            <w:tcW w:w="5395" w:type="dxa"/>
+          </w:tcPr>
+          <w:p>
+            <w:r>
+              <w:t>¿Tiene salida?</w:t>
+            </w:r>
+          </w:p>
+        </w:tc>
+        <w:tc>
+          <w:tcPr>
+            <w:tcW w:w="5395" w:type="dxa"/>
+          </w:tcPr>
+          <w:p>
+            <w:r>
+              <w:t>No, Solo muestra los campos afectados</w:t>
+            </w:r>
+          </w:p>
+        </w:tc>
+      </w:tr>
+      <w:tr>
+        <w:tc>
+          <w:tcPr>
+            <w:tcW w:w="5395" w:type="dxa"/>
+          </w:tcPr>
+          <w:p>
+            <w:r>
+              <w:t>Campos que se muestran</w:t>
+            </w:r>
+          </w:p>
+        </w:tc>
+        <w:tc>
+          <w:tcPr>
+            <w:tcW w:w="5395" w:type="dxa"/>
+          </w:tcPr>
+          <w:p>
+            <w:pPr>
+              <w:pStyle w:val="Prrafodelista"/>
+            </w:pPr>
+          </w:p>
+        </w:tc>
+      </w:tr>
+      <w:tr>
+        <w:tc>
+          <w:tcPr>
+            <w:tcW w:w="5395" w:type="dxa"/>
+          </w:tcPr>
+          <w:p>
+            <w:r>
+              <w:t>Descripción</w:t>
+            </w:r>
+          </w:p>
+        </w:tc>
+        <w:tc>
+          <w:tcPr>
+            <w:tcW w:w="5395" w:type="dxa"/>
+          </w:tcPr>
+          <w:p>
+            <w:r>
+              <w:t xml:space="preserve">Actualiza el estatus a “0” de la tabla </w:t>
+            </w:r>
+            <w:proofErr w:type="spellStart"/>
+            <w:r>
+              <w:t>tOrdenesCompras</w:t>
+            </w:r>
+            <w:proofErr w:type="spellEnd"/>
+            <w:r>
+              <w:t xml:space="preserve"> para después ser considerada como eliminado</w:t>
+            </w:r>
+          </w:p>
+        </w:tc>
+      </w:tr>
+    </w:tbl>
     <w:p/>
     <w:p>
       <w:pPr>
@@ -4710,7 +4981,6 @@
       <w:bookmarkStart w:id="7" w:name="_Toc44942376"/>
       <w:proofErr w:type="spellStart"/>
       <w:r>
-        <w:lastRenderedPageBreak/>
         <w:t>Sp_ERP_EliminarPerfil</w:t>
       </w:r>
       <w:bookmarkEnd w:id="7"/>
@@ -4731,7 +5001,27 @@
     </w:p>
     <w:p>
       <w:r>
-        <w:t>Este PA elimina el Perfil, la operación es un DELETE</w:t>
+        <w:t>Este PA actualiza e</w:t>
+      </w:r>
+      <w:r>
+        <w:t xml:space="preserve">l campo </w:t>
+      </w:r>
+      <w:r>
+        <w:t>estatus</w:t>
+      </w:r>
+      <w:r>
+        <w:t xml:space="preserve"> a “0”</w:t>
+      </w:r>
+      <w:r>
+        <w:t xml:space="preserve"> de la tabla </w:t>
+      </w:r>
+      <w:proofErr w:type="spellStart"/>
+      <w:r>
+        <w:t>tPerfiles</w:t>
+      </w:r>
+      <w:proofErr w:type="spellEnd"/>
+      <w:r>
+        <w:t>, la operación es un UPDATE</w:t>
       </w:r>
     </w:p>
     <w:tbl>
@@ -4764,13 +5054,7 @@
               <w:t>Entrada</w:t>
             </w:r>
             <w:r>
-              <w:t xml:space="preserve"> (</w:t>
-            </w:r>
-            <w:r>
-              <w:t>@Id</w:t>
-            </w:r>
-            <w:r>
-              <w:t>)</w:t>
+              <w:t xml:space="preserve"> </w:t>
             </w:r>
           </w:p>
         </w:tc>
@@ -4865,6 +5149,113 @@
       </w:tr>
     </w:tbl>
     <w:p/>
+    <w:tbl>
+      <w:tblPr>
+        <w:tblStyle w:val="Tablaconcuadrcula"/>
+        <w:tblW w:w="0" w:type="auto"/>
+        <w:tblLook w:val="04A0" w:firstRow="1" w:lastRow="0" w:firstColumn="1" w:lastColumn="0" w:noHBand="0" w:noVBand="1"/>
+      </w:tblPr>
+      <w:tblGrid>
+        <w:gridCol w:w="5395"/>
+        <w:gridCol w:w="5395"/>
+      </w:tblGrid>
+      <w:tr>
+        <w:trPr>
+          <w:trHeight w:val="634"/>
+        </w:trPr>
+        <w:tc>
+          <w:tcPr>
+            <w:tcW w:w="10790" w:type="dxa"/>
+            <w:gridSpan w:val="2"/>
+          </w:tcPr>
+          <w:p>
+            <w:r>
+              <w:rPr>
+                <w:b/>
+              </w:rPr>
+              <w:t>Salida</w:t>
+            </w:r>
+            <w:r>
+              <w:t xml:space="preserve"> </w:t>
+            </w:r>
+          </w:p>
+        </w:tc>
+      </w:tr>
+      <w:tr>
+        <w:tc>
+          <w:tcPr>
+            <w:tcW w:w="5395" w:type="dxa"/>
+          </w:tcPr>
+          <w:p>
+            <w:r>
+              <w:t>¿Tiene salida?</w:t>
+            </w:r>
+          </w:p>
+        </w:tc>
+        <w:tc>
+          <w:tcPr>
+            <w:tcW w:w="5395" w:type="dxa"/>
+          </w:tcPr>
+          <w:p>
+            <w:r>
+              <w:t>No, Solo muestra los campos afectados</w:t>
+            </w:r>
+          </w:p>
+        </w:tc>
+      </w:tr>
+      <w:tr>
+        <w:tc>
+          <w:tcPr>
+            <w:tcW w:w="5395" w:type="dxa"/>
+          </w:tcPr>
+          <w:p>
+            <w:r>
+              <w:t>Campos que se muestran</w:t>
+            </w:r>
+          </w:p>
+        </w:tc>
+        <w:tc>
+          <w:tcPr>
+            <w:tcW w:w="5395" w:type="dxa"/>
+          </w:tcPr>
+          <w:p>
+            <w:pPr>
+              <w:pStyle w:val="Prrafodelista"/>
+            </w:pPr>
+          </w:p>
+        </w:tc>
+      </w:tr>
+      <w:tr>
+        <w:tc>
+          <w:tcPr>
+            <w:tcW w:w="5395" w:type="dxa"/>
+          </w:tcPr>
+          <w:p>
+            <w:r>
+              <w:t>Descripción</w:t>
+            </w:r>
+          </w:p>
+        </w:tc>
+        <w:tc>
+          <w:tcPr>
+            <w:tcW w:w="5395" w:type="dxa"/>
+          </w:tcPr>
+          <w:p>
+            <w:r>
+              <w:t xml:space="preserve">Actualiza el estatus a “0” de la tabla </w:t>
+            </w:r>
+            <w:proofErr w:type="spellStart"/>
+            <w:r>
+              <w:t>tPerfiles</w:t>
+            </w:r>
+            <w:proofErr w:type="spellEnd"/>
+            <w:r>
+              <w:t xml:space="preserve"> para después ser considerada como eliminado</w:t>
+            </w:r>
+          </w:p>
+        </w:tc>
+      </w:tr>
+    </w:tbl>
     <w:p/>
     <w:p>
       <w:pPr>
@@ -4893,7 +5284,18 @@
     </w:p>
     <w:p>
       <w:r>
-        <w:t>Este PA elimina el permiso de un perfil, la operación es un DELETE</w:t>
+        <w:t>Este PA elimina el permiso de un perfil</w:t>
+      </w:r>
+      <w:r>
+        <w:t xml:space="preserve"> de la tabla </w:t>
+      </w:r>
+      <w:proofErr w:type="spellStart"/>
+      <w:r>
+        <w:t>tPermisos</w:t>
+      </w:r>
+      <w:proofErr w:type="spellEnd"/>
+      <w:r>
+        <w:t>, la operación es un DELETE</w:t>
       </w:r>
     </w:p>
     <w:tbl>
@@ -4925,12 +5327,6 @@
               </w:rPr>
               <w:t>Entrada</w:t>
             </w:r>
-            <w:r>
-              <w:t xml:space="preserve"> (</w:t>
-            </w:r>
-            <w:r>
-              <w:t>@IdPerfil)</w:t>
-            </w:r>
           </w:p>
         </w:tc>
       </w:tr>
@@ -5029,6 +5425,126 @@
       </w:tr>
     </w:tbl>
     <w:p/>
+    <w:tbl>
+      <w:tblPr>
+        <w:tblStyle w:val="Tablaconcuadrcula"/>
+        <w:tblW w:w="0" w:type="auto"/>
+        <w:tblLook w:val="04A0" w:firstRow="1" w:lastRow="0" w:firstColumn="1" w:lastColumn="0" w:noHBand="0" w:noVBand="1"/>
+      </w:tblPr>
+      <w:tblGrid>
+        <w:gridCol w:w="5395"/>
+        <w:gridCol w:w="5395"/>
+      </w:tblGrid>
+      <w:tr>
+        <w:trPr>
+          <w:trHeight w:val="634"/>
+        </w:trPr>
+        <w:tc>
+          <w:tcPr>
+            <w:tcW w:w="10790" w:type="dxa"/>
+            <w:gridSpan w:val="2"/>
+          </w:tcPr>
+          <w:p>
+            <w:r>
+              <w:rPr>
+                <w:b/>
+              </w:rPr>
+              <w:t>Salida</w:t>
+            </w:r>
+            <w:r>
+              <w:t xml:space="preserve"> </w:t>
+            </w:r>
+          </w:p>
+        </w:tc>
+      </w:tr>
+      <w:tr>
+        <w:tc>
+          <w:tcPr>
+            <w:tcW w:w="5395" w:type="dxa"/>
+          </w:tcPr>
+          <w:p>
+            <w:r>
+              <w:t>¿Tiene salida?</w:t>
+            </w:r>
+          </w:p>
+        </w:tc>
+        <w:tc>
+          <w:tcPr>
+            <w:tcW w:w="5395" w:type="dxa"/>
+          </w:tcPr>
+          <w:p>
+            <w:r>
+              <w:t>No, Solo muestra los campos afectados</w:t>
+            </w:r>
+          </w:p>
+        </w:tc>
+      </w:tr>
+      <w:tr>
+        <w:tc>
+          <w:tcPr>
+            <w:tcW w:w="5395" w:type="dxa"/>
+          </w:tcPr>
+          <w:p>
+            <w:r>
+              <w:t>Campos que se muestran</w:t>
+            </w:r>
+          </w:p>
+        </w:tc>
+        <w:tc>
+          <w:tcPr>
+            <w:tcW w:w="5395" w:type="dxa"/>
+          </w:tcPr>
+          <w:p>
+            <w:pPr>
+              <w:pStyle w:val="Prrafodelista"/>
+            </w:pPr>
+          </w:p>
+        </w:tc>
+      </w:tr>
+      <w:tr>
+        <w:tc>
+          <w:tcPr>
+            <w:tcW w:w="5395" w:type="dxa"/>
+          </w:tcPr>
+          <w:p>
+            <w:r>
+              <w:t>Descripción</w:t>
+            </w:r>
+          </w:p>
+        </w:tc>
+        <w:tc>
+          <w:tcPr>
+            <w:tcW w:w="5395" w:type="dxa"/>
+          </w:tcPr>
+          <w:p>
+            <w:r>
+              <w:t xml:space="preserve">Elimina el </w:t>
+            </w:r>
+            <w:proofErr w:type="spellStart"/>
+            <w:r>
+              <w:t>perimiso</w:t>
+            </w:r>
+            <w:proofErr w:type="spellEnd"/>
+            <w:r>
+              <w:t xml:space="preserve"> de in </w:t>
+            </w:r>
+            <w:proofErr w:type="spellStart"/>
+            <w:r>
+              <w:t>idPerfil</w:t>
+            </w:r>
+            <w:proofErr w:type="spellEnd"/>
+            <w:r>
+              <w:t xml:space="preserve"> de la tala </w:t>
+            </w:r>
+            <w:proofErr w:type="spellStart"/>
+            <w:r>
+              <w:t>tPermisos</w:t>
+            </w:r>
+            <w:proofErr w:type="spellEnd"/>
+          </w:p>
+        </w:tc>
+      </w:tr>
+    </w:tbl>
     <w:p/>
     <w:p>
       <w:pPr>
@@ -5057,7 +5573,23 @@
     </w:p>
     <w:p>
       <w:r>
-        <w:t>Este PA elimina los productos, la operación es un UPDATE</w:t>
+        <w:t xml:space="preserve">Este PA </w:t>
+      </w:r>
+      <w:r>
+        <w:t xml:space="preserve">actualiza el campo estatus a “0”, de la tabla </w:t>
+      </w:r>
+      <w:proofErr w:type="spellStart"/>
+      <w:proofErr w:type="gramStart"/>
+      <w:r>
+        <w:t>tProductos</w:t>
+      </w:r>
+      <w:proofErr w:type="spellEnd"/>
+      <w:r>
+        <w:t xml:space="preserve"> ,</w:t>
+      </w:r>
+      <w:proofErr w:type="gramEnd"/>
+      <w:r>
+        <w:t xml:space="preserve"> la operación es un UPDATE</w:t>
       </w:r>
     </w:p>
     <w:tbl>
@@ -5090,10 +5622,7 @@
               <w:t>Entrada</w:t>
             </w:r>
             <w:r>
-              <w:t xml:space="preserve"> (</w:t>
-            </w:r>
-            <w:r>
-              <w:t>@Id)</w:t>
+              <w:t xml:space="preserve"> </w:t>
             </w:r>
           </w:p>
         </w:tc>
@@ -5163,12 +5692,17 @@
           </w:tcPr>
           <w:p>
             <w:proofErr w:type="spellStart"/>
+            <w:proofErr w:type="gramStart"/>
             <w:r>
               <w:t>Varchar</w:t>
             </w:r>
             <w:proofErr w:type="spellEnd"/>
             <w:r>
-              <w:t>(50)</w:t>
+              <w:t>(</w:t>
+            </w:r>
+            <w:proofErr w:type="gramEnd"/>
+            <w:r>
+              <w:t>50)</w:t>
             </w:r>
           </w:p>
         </w:tc>
@@ -5191,6 +5725,116 @@
       </w:tr>
     </w:tbl>
     <w:p/>
+    <w:tbl>
+      <w:tblPr>
+        <w:tblStyle w:val="Tablaconcuadrcula"/>
+        <w:tblW w:w="0" w:type="auto"/>
+        <w:tblLook w:val="04A0" w:firstRow="1" w:lastRow="0" w:firstColumn="1" w:lastColumn="0" w:noHBand="0" w:noVBand="1"/>
+      </w:tblPr>
+      <w:tblGrid>
+        <w:gridCol w:w="5395"/>
+        <w:gridCol w:w="5395"/>
+      </w:tblGrid>
+      <w:tr>
+        <w:trPr>
+          <w:trHeight w:val="634"/>
+        </w:trPr>
+        <w:tc>
+          <w:tcPr>
+            <w:tcW w:w="10790" w:type="dxa"/>
+            <w:gridSpan w:val="2"/>
+          </w:tcPr>
+          <w:p>
+            <w:r>
+              <w:rPr>
+                <w:b/>
+              </w:rPr>
+              <w:t>Salida</w:t>
+            </w:r>
+            <w:r>
+              <w:t xml:space="preserve"> </w:t>
+            </w:r>
+          </w:p>
+        </w:tc>
+      </w:tr>
+      <w:tr>
+        <w:tc>
+          <w:tcPr>
+            <w:tcW w:w="5395" w:type="dxa"/>
+          </w:tcPr>
+          <w:p>
+            <w:r>
+              <w:t>¿Tiene salida?</w:t>
+            </w:r>
+          </w:p>
+        </w:tc>
+        <w:tc>
+          <w:tcPr>
+            <w:tcW w:w="5395" w:type="dxa"/>
+          </w:tcPr>
+          <w:p>
+            <w:r>
+              <w:t>No, Solo muestra los campos afectados</w:t>
+            </w:r>
+          </w:p>
+        </w:tc>
+      </w:tr>
+      <w:tr>
+        <w:tc>
+          <w:tcPr>
+            <w:tcW w:w="5395" w:type="dxa"/>
+          </w:tcPr>
+          <w:p>
+            <w:r>
+              <w:t>Campos que se muestran</w:t>
+            </w:r>
+          </w:p>
+        </w:tc>
+        <w:tc>
+          <w:tcPr>
+            <w:tcW w:w="5395" w:type="dxa"/>
+          </w:tcPr>
+          <w:p>
+            <w:pPr>
+              <w:pStyle w:val="Prrafodelista"/>
+            </w:pPr>
+          </w:p>
+        </w:tc>
+      </w:tr>
+      <w:tr>
+        <w:tc>
+          <w:tcPr>
+            <w:tcW w:w="5395" w:type="dxa"/>
+          </w:tcPr>
+          <w:p>
+            <w:r>
+              <w:t>Descripción</w:t>
+            </w:r>
+          </w:p>
+        </w:tc>
+        <w:tc>
+          <w:tcPr>
+            <w:tcW w:w="5395" w:type="dxa"/>
+          </w:tcPr>
+          <w:p>
+            <w:r>
+              <w:t xml:space="preserve">Actualiza el estatus a “0” de la tabla </w:t>
+            </w:r>
+            <w:proofErr w:type="spellStart"/>
+            <w:r>
+              <w:t>tP</w:t>
+            </w:r>
+            <w:r>
+              <w:t>roductos</w:t>
+            </w:r>
+            <w:proofErr w:type="spellEnd"/>
+            <w:r>
+              <w:t xml:space="preserve"> para después ser considerada como eliminado</w:t>
+            </w:r>
+          </w:p>
+        </w:tc>
+      </w:tr>
+    </w:tbl>
     <w:p/>
     <w:p>
       <w:pPr>
@@ -5219,7 +5863,18 @@
     </w:p>
     <w:p>
       <w:r>
-        <w:t>Este PA elimina el proveedor, operación es un UPDATE</w:t>
+        <w:t xml:space="preserve">Este PA </w:t>
+      </w:r>
+      <w:r>
+        <w:t xml:space="preserve">actualiza el campo Estatus a “0” de la tabla </w:t>
+      </w:r>
+      <w:proofErr w:type="spellStart"/>
+      <w:r>
+        <w:t>tProvedores</w:t>
+      </w:r>
+      <w:proofErr w:type="spellEnd"/>
+      <w:r>
+        <w:t>, la operación es un UPDATE</w:t>
       </w:r>
     </w:p>
     <w:tbl>
@@ -5252,13 +5907,7 @@
               <w:t>Entrada</w:t>
             </w:r>
             <w:r>
-              <w:t xml:space="preserve"> (</w:t>
-            </w:r>
-            <w:r>
-              <w:t>@id</w:t>
-            </w:r>
-            <w:r>
-              <w:t>)</w:t>
+              <w:t xml:space="preserve"> </w:t>
             </w:r>
           </w:p>
         </w:tc>
@@ -5353,6 +6002,116 @@
       </w:tr>
     </w:tbl>
     <w:p/>
+    <w:tbl>
+      <w:tblPr>
+        <w:tblStyle w:val="Tablaconcuadrcula"/>
+        <w:tblW w:w="0" w:type="auto"/>
+        <w:tblLook w:val="04A0" w:firstRow="1" w:lastRow="0" w:firstColumn="1" w:lastColumn="0" w:noHBand="0" w:noVBand="1"/>
+      </w:tblPr>
+      <w:tblGrid>
+        <w:gridCol w:w="5395"/>
+        <w:gridCol w:w="5395"/>
+      </w:tblGrid>
+      <w:tr>
+        <w:trPr>
+          <w:trHeight w:val="634"/>
+        </w:trPr>
+        <w:tc>
+          <w:tcPr>
+            <w:tcW w:w="10790" w:type="dxa"/>
+            <w:gridSpan w:val="2"/>
+          </w:tcPr>
+          <w:p>
+            <w:r>
+              <w:rPr>
+                <w:b/>
+              </w:rPr>
+              <w:t>Salida</w:t>
+            </w:r>
+            <w:r>
+              <w:t xml:space="preserve"> </w:t>
+            </w:r>
+          </w:p>
+        </w:tc>
+      </w:tr>
+      <w:tr>
+        <w:tc>
+          <w:tcPr>
+            <w:tcW w:w="5395" w:type="dxa"/>
+          </w:tcPr>
+          <w:p>
+            <w:r>
+              <w:t>¿Tiene salida?</w:t>
+            </w:r>
+          </w:p>
+        </w:tc>
+        <w:tc>
+          <w:tcPr>
+            <w:tcW w:w="5395" w:type="dxa"/>
+          </w:tcPr>
+          <w:p>
+            <w:r>
+              <w:t>No, Solo muestra los campos afectados</w:t>
+            </w:r>
+          </w:p>
+        </w:tc>
+      </w:tr>
+      <w:tr>
+        <w:tc>
+          <w:tcPr>
+            <w:tcW w:w="5395" w:type="dxa"/>
+          </w:tcPr>
+          <w:p>
+            <w:r>
+              <w:t>Campos que se muestran</w:t>
+            </w:r>
+          </w:p>
+        </w:tc>
+        <w:tc>
+          <w:tcPr>
+            <w:tcW w:w="5395" w:type="dxa"/>
+          </w:tcPr>
+          <w:p>
+            <w:pPr>
+              <w:pStyle w:val="Prrafodelista"/>
+            </w:pPr>
+          </w:p>
+        </w:tc>
+      </w:tr>
+      <w:tr>
+        <w:tc>
+          <w:tcPr>
+            <w:tcW w:w="5395" w:type="dxa"/>
+          </w:tcPr>
+          <w:p>
+            <w:r>
+              <w:t>Descripción</w:t>
+            </w:r>
+          </w:p>
+        </w:tc>
+        <w:tc>
+          <w:tcPr>
+            <w:tcW w:w="5395" w:type="dxa"/>
+          </w:tcPr>
+          <w:p>
+            <w:r>
+              <w:t xml:space="preserve">Actualiza el Estatus a “0” de la tabla </w:t>
+            </w:r>
+            <w:proofErr w:type="spellStart"/>
+            <w:r>
+              <w:t>tP</w:t>
+            </w:r>
+            <w:r>
+              <w:t>roveedores</w:t>
+            </w:r>
+            <w:proofErr w:type="spellEnd"/>
+            <w:r>
+              <w:t xml:space="preserve"> para después ser considerada como eliminado</w:t>
+            </w:r>
+          </w:p>
+        </w:tc>
+      </w:tr>
+    </w:tbl>
     <w:p/>
     <w:p>
       <w:pPr>
@@ -5381,13 +6140,18 @@
     </w:p>
     <w:p>
       <w:r>
-        <w:t>Este PA Elimina los Proyectos de acuerdo con el id</w:t>
+        <w:t xml:space="preserve">Este PA </w:t>
       </w:r>
       <w:r>
-        <w:t xml:space="preserve"> de proyectos</w:t>
+        <w:t xml:space="preserve">actualiza el campo Estatus a “0”, de la tabla </w:t>
       </w:r>
+      <w:proofErr w:type="spellStart"/>
       <w:r>
-        <w:t>, la operación es un DELETE</w:t>
+        <w:t>tProyectos</w:t>
+      </w:r>
+      <w:proofErr w:type="spellEnd"/>
+      <w:r>
+        <w:t>, la operación es un UPDATE</w:t>
       </w:r>
     </w:p>
     <w:tbl>
@@ -5420,13 +6184,7 @@
               <w:t>Entrada</w:t>
             </w:r>
             <w:r>
-              <w:t xml:space="preserve"> (</w:t>
-            </w:r>
-            <w:r>
-              <w:t>@Id</w:t>
-            </w:r>
-            <w:r>
-              <w:t>)</w:t>
+              <w:t xml:space="preserve"> </w:t>
             </w:r>
           </w:p>
         </w:tc>
@@ -5525,6 +6283,116 @@
       </w:tr>
     </w:tbl>
     <w:p/>
+    <w:tbl>
+      <w:tblPr>
+        <w:tblStyle w:val="Tablaconcuadrcula"/>
+        <w:tblW w:w="0" w:type="auto"/>
+        <w:tblLook w:val="04A0" w:firstRow="1" w:lastRow="0" w:firstColumn="1" w:lastColumn="0" w:noHBand="0" w:noVBand="1"/>
+      </w:tblPr>
+      <w:tblGrid>
+        <w:gridCol w:w="5395"/>
+        <w:gridCol w:w="5395"/>
+      </w:tblGrid>
+      <w:tr>
+        <w:trPr>
+          <w:trHeight w:val="634"/>
+        </w:trPr>
+        <w:tc>
+          <w:tcPr>
+            <w:tcW w:w="10790" w:type="dxa"/>
+            <w:gridSpan w:val="2"/>
+          </w:tcPr>
+          <w:p>
+            <w:r>
+              <w:rPr>
+                <w:b/>
+              </w:rPr>
+              <w:t>Salida</w:t>
+            </w:r>
+            <w:r>
+              <w:t xml:space="preserve"> </w:t>
+            </w:r>
+          </w:p>
+        </w:tc>
+      </w:tr>
+      <w:tr>
+        <w:tc>
+          <w:tcPr>
+            <w:tcW w:w="5395" w:type="dxa"/>
+          </w:tcPr>
+          <w:p>
+            <w:r>
+              <w:t>¿Tiene salida?</w:t>
+            </w:r>
+          </w:p>
+        </w:tc>
+        <w:tc>
+          <w:tcPr>
+            <w:tcW w:w="5395" w:type="dxa"/>
+          </w:tcPr>
+          <w:p>
+            <w:r>
+              <w:t>No, Solo muestra los campos afectados</w:t>
+            </w:r>
+          </w:p>
+        </w:tc>
+      </w:tr>
+      <w:tr>
+        <w:tc>
+          <w:tcPr>
+            <w:tcW w:w="5395" w:type="dxa"/>
+          </w:tcPr>
+          <w:p>
+            <w:r>
+              <w:t>Campos que se muestran</w:t>
+            </w:r>
+          </w:p>
+        </w:tc>
+        <w:tc>
+          <w:tcPr>
+            <w:tcW w:w="5395" w:type="dxa"/>
+          </w:tcPr>
+          <w:p>
+            <w:pPr>
+              <w:pStyle w:val="Prrafodelista"/>
+            </w:pPr>
+          </w:p>
+        </w:tc>
+      </w:tr>
+      <w:tr>
+        <w:tc>
+          <w:tcPr>
+            <w:tcW w:w="5395" w:type="dxa"/>
+          </w:tcPr>
+          <w:p>
+            <w:r>
+              <w:t>Descripción</w:t>
+            </w:r>
+          </w:p>
+        </w:tc>
+        <w:tc>
+          <w:tcPr>
+            <w:tcW w:w="5395" w:type="dxa"/>
+          </w:tcPr>
+          <w:p>
+            <w:r>
+              <w:t xml:space="preserve">Actualiza el estatus a “0” de la tabla </w:t>
+            </w:r>
+            <w:proofErr w:type="spellStart"/>
+            <w:r>
+              <w:t>tP</w:t>
+            </w:r>
+            <w:r>
+              <w:t>royectos</w:t>
+            </w:r>
+            <w:proofErr w:type="spellEnd"/>
+            <w:r>
+              <w:t xml:space="preserve"> para después ser considerada como eliminado</w:t>
+            </w:r>
+          </w:p>
+        </w:tc>
+      </w:tr>
+    </w:tbl>
     <w:p/>
     <w:p>
       <w:pPr>
@@ -5553,7 +6421,18 @@
     </w:p>
     <w:p>
       <w:r>
-        <w:t>Este PA elimina el Puesto, la operación es un DELETE</w:t>
+        <w:t xml:space="preserve">Este PA </w:t>
+      </w:r>
+      <w:r>
+        <w:t xml:space="preserve">actualiza el campo Estatus a “0”, de la tabla </w:t>
+      </w:r>
+      <w:proofErr w:type="spellStart"/>
+      <w:r>
+        <w:t>tPuestos</w:t>
+      </w:r>
+      <w:proofErr w:type="spellEnd"/>
+      <w:r>
+        <w:t>, la operación es un UPDATE</w:t>
       </w:r>
     </w:p>
     <w:tbl>
@@ -5586,13 +6465,7 @@
               <w:t>Entrada</w:t>
             </w:r>
             <w:r>
-              <w:t xml:space="preserve"> (</w:t>
-            </w:r>
-            <w:r>
-              <w:t>@id</w:t>
-            </w:r>
-            <w:r>
-              <w:t>)</w:t>
+              <w:t xml:space="preserve"> </w:t>
             </w:r>
           </w:p>
         </w:tc>
@@ -5697,6 +6570,116 @@
       </w:tr>
     </w:tbl>
     <w:p/>
+    <w:tbl>
+      <w:tblPr>
+        <w:tblStyle w:val="Tablaconcuadrcula"/>
+        <w:tblW w:w="0" w:type="auto"/>
+        <w:tblLook w:val="04A0" w:firstRow="1" w:lastRow="0" w:firstColumn="1" w:lastColumn="0" w:noHBand="0" w:noVBand="1"/>
+      </w:tblPr>
+      <w:tblGrid>
+        <w:gridCol w:w="5395"/>
+        <w:gridCol w:w="5395"/>
+      </w:tblGrid>
+      <w:tr>
+        <w:trPr>
+          <w:trHeight w:val="634"/>
+        </w:trPr>
+        <w:tc>
+          <w:tcPr>
+            <w:tcW w:w="10790" w:type="dxa"/>
+            <w:gridSpan w:val="2"/>
+          </w:tcPr>
+          <w:p>
+            <w:r>
+              <w:rPr>
+                <w:b/>
+              </w:rPr>
+              <w:t>Salida</w:t>
+            </w:r>
+            <w:r>
+              <w:t xml:space="preserve"> </w:t>
+            </w:r>
+          </w:p>
+        </w:tc>
+      </w:tr>
+      <w:tr>
+        <w:tc>
+          <w:tcPr>
+            <w:tcW w:w="5395" w:type="dxa"/>
+          </w:tcPr>
+          <w:p>
+            <w:r>
+              <w:t>¿Tiene salida?</w:t>
+            </w:r>
+          </w:p>
+        </w:tc>
+        <w:tc>
+          <w:tcPr>
+            <w:tcW w:w="5395" w:type="dxa"/>
+          </w:tcPr>
+          <w:p>
+            <w:r>
+              <w:t>No, Solo muestra los campos afectados</w:t>
+            </w:r>
+          </w:p>
+        </w:tc>
+      </w:tr>
+      <w:tr>
+        <w:tc>
+          <w:tcPr>
+            <w:tcW w:w="5395" w:type="dxa"/>
+          </w:tcPr>
+          <w:p>
+            <w:r>
+              <w:t>Campos que se muestran</w:t>
+            </w:r>
+          </w:p>
+        </w:tc>
+        <w:tc>
+          <w:tcPr>
+            <w:tcW w:w="5395" w:type="dxa"/>
+          </w:tcPr>
+          <w:p>
+            <w:pPr>
+              <w:pStyle w:val="Prrafodelista"/>
+            </w:pPr>
+          </w:p>
+        </w:tc>
+      </w:tr>
+      <w:tr>
+        <w:tc>
+          <w:tcPr>
+            <w:tcW w:w="5395" w:type="dxa"/>
+          </w:tcPr>
+          <w:p>
+            <w:r>
+              <w:t>Descripción</w:t>
+            </w:r>
+          </w:p>
+        </w:tc>
+        <w:tc>
+          <w:tcPr>
+            <w:tcW w:w="5395" w:type="dxa"/>
+          </w:tcPr>
+          <w:p>
+            <w:r>
+              <w:t xml:space="preserve">Actualiza el estatus a “0” de la tabla </w:t>
+            </w:r>
+            <w:proofErr w:type="spellStart"/>
+            <w:r>
+              <w:t>tP</w:t>
+            </w:r>
+            <w:r>
+              <w:t>uestos</w:t>
+            </w:r>
+            <w:proofErr w:type="spellEnd"/>
+            <w:r>
+              <w:t xml:space="preserve"> para después ser considerada como eliminado</w:t>
+            </w:r>
+          </w:p>
+        </w:tc>
+      </w:tr>
+    </w:tbl>
     <w:p/>
     <w:p>
       <w:pPr>
@@ -5725,7 +6708,18 @@
     </w:p>
     <w:p>
       <w:r>
-        <w:t>Este PA elimina las Remisiones de acuerdo con el id de remisión, operación es un DELETE</w:t>
+        <w:t xml:space="preserve">Este PA </w:t>
+      </w:r>
+      <w:r>
+        <w:t xml:space="preserve">actualiza el campo Estatus a “Cancelada”, de la tabla </w:t>
+      </w:r>
+      <w:proofErr w:type="spellStart"/>
+      <w:r>
+        <w:t>tRemisiones</w:t>
+      </w:r>
+      <w:proofErr w:type="spellEnd"/>
+      <w:r>
+        <w:t>, la operación es un UPDATE</w:t>
       </w:r>
     </w:p>
     <w:tbl>
@@ -5854,15 +6848,121 @@
           <w:tcPr>
             <w:tcW w:w="2830" w:type="dxa"/>
           </w:tcPr>
-          <w:p>
-            <w:r>
-              <w:t>No</w:t>
-            </w:r>
-          </w:p>
+          <w:p/>
         </w:tc>
       </w:tr>
     </w:tbl>
     <w:p/>
+    <w:tbl>
+      <w:tblPr>
+        <w:tblStyle w:val="Tablaconcuadrcula"/>
+        <w:tblW w:w="0" w:type="auto"/>
+        <w:tblLook w:val="04A0" w:firstRow="1" w:lastRow="0" w:firstColumn="1" w:lastColumn="0" w:noHBand="0" w:noVBand="1"/>
+      </w:tblPr>
+      <w:tblGrid>
+        <w:gridCol w:w="5395"/>
+        <w:gridCol w:w="5395"/>
+      </w:tblGrid>
+      <w:tr>
+        <w:trPr>
+          <w:trHeight w:val="634"/>
+        </w:trPr>
+        <w:tc>
+          <w:tcPr>
+            <w:tcW w:w="10790" w:type="dxa"/>
+            <w:gridSpan w:val="2"/>
+          </w:tcPr>
+          <w:p>
+            <w:r>
+              <w:rPr>
+                <w:b/>
+              </w:rPr>
+              <w:t>Salida</w:t>
+            </w:r>
+            <w:r>
+              <w:t xml:space="preserve"> </w:t>
+            </w:r>
+          </w:p>
+        </w:tc>
+      </w:tr>
+      <w:tr>
+        <w:tc>
+          <w:tcPr>
+            <w:tcW w:w="5395" w:type="dxa"/>
+          </w:tcPr>
+          <w:p>
+            <w:r>
+              <w:t>¿Tiene salida?</w:t>
+            </w:r>
+          </w:p>
+        </w:tc>
+        <w:tc>
+          <w:tcPr>
+            <w:tcW w:w="5395" w:type="dxa"/>
+          </w:tcPr>
+          <w:p>
+            <w:r>
+              <w:t>No, Solo muestra los campos afectados</w:t>
+            </w:r>
+          </w:p>
+        </w:tc>
+      </w:tr>
+      <w:tr>
+        <w:tc>
+          <w:tcPr>
+            <w:tcW w:w="5395" w:type="dxa"/>
+          </w:tcPr>
+          <w:p>
+            <w:r>
+              <w:t>Campos que se muestran</w:t>
+            </w:r>
+          </w:p>
+        </w:tc>
+        <w:tc>
+          <w:tcPr>
+            <w:tcW w:w="5395" w:type="dxa"/>
+          </w:tcPr>
+          <w:p>
+            <w:pPr>
+              <w:pStyle w:val="Prrafodelista"/>
+            </w:pPr>
+          </w:p>
+        </w:tc>
+      </w:tr>
+      <w:tr>
+        <w:tc>
+          <w:tcPr>
+            <w:tcW w:w="5395" w:type="dxa"/>
+          </w:tcPr>
+          <w:p>
+            <w:r>
+              <w:t>Descripción</w:t>
+            </w:r>
+          </w:p>
+        </w:tc>
+        <w:tc>
+          <w:tcPr>
+            <w:tcW w:w="5395" w:type="dxa"/>
+          </w:tcPr>
+          <w:p>
+            <w:r>
+              <w:t xml:space="preserve">Actualiza el estatus a “0” de la tabla </w:t>
+            </w:r>
+            <w:proofErr w:type="spellStart"/>
+            <w:r>
+              <w:t>t</w:t>
+            </w:r>
+            <w:r>
+              <w:t>Remisiones</w:t>
+            </w:r>
+            <w:proofErr w:type="spellEnd"/>
+            <w:r>
+              <w:t xml:space="preserve"> para después ser considerada como eliminado</w:t>
+            </w:r>
+          </w:p>
+        </w:tc>
+      </w:tr>
+    </w:tbl>
     <w:p/>
     <w:p>
       <w:pPr>
@@ -5891,7 +6991,18 @@
     </w:p>
     <w:p>
       <w:r>
-        <w:t>Este PA elimina las silletas de acuerdo con el id de Silletas, la operación es un DELETE</w:t>
+        <w:t xml:space="preserve">Este PA </w:t>
+      </w:r>
+      <w:r>
+        <w:t xml:space="preserve">actualiza el campo Estatus a “0” de la tabla </w:t>
+      </w:r>
+      <w:proofErr w:type="spellStart"/>
+      <w:r>
+        <w:t>tSilletas</w:t>
+      </w:r>
+      <w:proofErr w:type="spellEnd"/>
+      <w:r>
+        <w:t>, la operación es un UPDATE</w:t>
       </w:r>
     </w:p>
     <w:tbl>
@@ -5921,17 +7032,10 @@
               <w:rPr>
                 <w:b/>
               </w:rPr>
-              <w:lastRenderedPageBreak/>
               <w:t>Entrada</w:t>
             </w:r>
             <w:r>
-              <w:t xml:space="preserve"> (</w:t>
-            </w:r>
-            <w:r>
-              <w:t>@Id</w:t>
-            </w:r>
-            <w:r>
-              <w:t>)</w:t>
+              <w:t xml:space="preserve"> </w:t>
             </w:r>
           </w:p>
         </w:tc>
@@ -6021,15 +7125,121 @@
           <w:tcPr>
             <w:tcW w:w="2830" w:type="dxa"/>
           </w:tcPr>
-          <w:p>
-            <w:r>
-              <w:t>NO</w:t>
-            </w:r>
-          </w:p>
+          <w:p/>
         </w:tc>
       </w:tr>
     </w:tbl>
     <w:p/>
+    <w:tbl>
+      <w:tblPr>
+        <w:tblStyle w:val="Tablaconcuadrcula"/>
+        <w:tblW w:w="0" w:type="auto"/>
+        <w:tblLook w:val="04A0" w:firstRow="1" w:lastRow="0" w:firstColumn="1" w:lastColumn="0" w:noHBand="0" w:noVBand="1"/>
+      </w:tblPr>
+      <w:tblGrid>
+        <w:gridCol w:w="5395"/>
+        <w:gridCol w:w="5395"/>
+      </w:tblGrid>
+      <w:tr>
+        <w:trPr>
+          <w:trHeight w:val="634"/>
+        </w:trPr>
+        <w:tc>
+          <w:tcPr>
+            <w:tcW w:w="10790" w:type="dxa"/>
+            <w:gridSpan w:val="2"/>
+          </w:tcPr>
+          <w:p>
+            <w:r>
+              <w:rPr>
+                <w:b/>
+              </w:rPr>
+              <w:t>Salida</w:t>
+            </w:r>
+            <w:r>
+              <w:t xml:space="preserve"> </w:t>
+            </w:r>
+          </w:p>
+        </w:tc>
+      </w:tr>
+      <w:tr>
+        <w:tc>
+          <w:tcPr>
+            <w:tcW w:w="5395" w:type="dxa"/>
+          </w:tcPr>
+          <w:p>
+            <w:r>
+              <w:t>¿Tiene salida?</w:t>
+            </w:r>
+          </w:p>
+        </w:tc>
+        <w:tc>
+          <w:tcPr>
+            <w:tcW w:w="5395" w:type="dxa"/>
+          </w:tcPr>
+          <w:p>
+            <w:r>
+              <w:t>No, Solo muestra los campos afectados</w:t>
+            </w:r>
+          </w:p>
+        </w:tc>
+      </w:tr>
+      <w:tr>
+        <w:tc>
+          <w:tcPr>
+            <w:tcW w:w="5395" w:type="dxa"/>
+          </w:tcPr>
+          <w:p>
+            <w:r>
+              <w:t>Campos que se muestran</w:t>
+            </w:r>
+          </w:p>
+        </w:tc>
+        <w:tc>
+          <w:tcPr>
+            <w:tcW w:w="5395" w:type="dxa"/>
+          </w:tcPr>
+          <w:p>
+            <w:pPr>
+              <w:pStyle w:val="Prrafodelista"/>
+            </w:pPr>
+          </w:p>
+        </w:tc>
+      </w:tr>
+      <w:tr>
+        <w:tc>
+          <w:tcPr>
+            <w:tcW w:w="5395" w:type="dxa"/>
+          </w:tcPr>
+          <w:p>
+            <w:r>
+              <w:t>Descripción</w:t>
+            </w:r>
+          </w:p>
+        </w:tc>
+        <w:tc>
+          <w:tcPr>
+            <w:tcW w:w="5395" w:type="dxa"/>
+          </w:tcPr>
+          <w:p>
+            <w:r>
+              <w:t xml:space="preserve">Actualiza el estatus a “0” de la tabla </w:t>
+            </w:r>
+            <w:proofErr w:type="spellStart"/>
+            <w:r>
+              <w:t>t</w:t>
+            </w:r>
+            <w:r>
+              <w:t>Silletas</w:t>
+            </w:r>
+            <w:proofErr w:type="spellEnd"/>
+            <w:r>
+              <w:t xml:space="preserve"> para después ser considerada como eliminado</w:t>
+            </w:r>
+          </w:p>
+        </w:tc>
+      </w:tr>
+    </w:tbl>
     <w:p/>
     <w:p>
       <w:pPr>
@@ -6058,7 +7268,18 @@
     </w:p>
     <w:p>
       <w:r>
-        <w:t>Este PA elimina los sitios de Embarques de acuerdo con el Id de Sitio de Embarque, la operación es un DELETE</w:t>
+        <w:t xml:space="preserve">Este PA </w:t>
+      </w:r>
+      <w:r>
+        <w:t xml:space="preserve">actualiza el campo de Estatus a “0”, de la tabla </w:t>
+      </w:r>
+      <w:proofErr w:type="spellStart"/>
+      <w:r>
+        <w:t>tSitioEmbarques</w:t>
+      </w:r>
+      <w:proofErr w:type="spellEnd"/>
+      <w:r>
+        <w:t>, la operación es un UPDATE</w:t>
       </w:r>
     </w:p>
     <w:tbl>
@@ -6091,13 +7312,7 @@
               <w:t>Entrada</w:t>
             </w:r>
             <w:r>
-              <w:t xml:space="preserve"> (</w:t>
-            </w:r>
-            <w:r>
-              <w:t>@Id</w:t>
-            </w:r>
-            <w:r>
-              <w:t>)</w:t>
+              <w:t xml:space="preserve"> </w:t>
             </w:r>
           </w:p>
         </w:tc>
@@ -6187,11 +7402,7 @@
           <w:tcPr>
             <w:tcW w:w="2830" w:type="dxa"/>
           </w:tcPr>
-          <w:p>
-            <w:r>
-              <w:t>NO</w:t>
-            </w:r>
-          </w:p>
+          <w:p/>
         </w:tc>
       </w:tr>
     </w:tbl>
@@ -6245,7 +7456,7 @@
           </w:tcPr>
           <w:p>
             <w:r>
-              <w:t>Si</w:t>
+              <w:t>No, solo muestra los campos afectados</w:t>
             </w:r>
           </w:p>
         </w:tc>
@@ -6268,14 +7479,7 @@
           <w:p>
             <w:pPr>
               <w:pStyle w:val="Prrafodelista"/>
-              <w:numPr>
-                <w:ilvl w:val="0"/>
-                <w:numId w:val="4"/>
-              </w:numPr>
             </w:pPr>
-            <w:r>
-              <w:t>Estatus = 0</w:t>
-            </w:r>
           </w:p>
         </w:tc>
       </w:tr>
@@ -6296,7 +7500,13 @@
           </w:tcPr>
           <w:p>
             <w:r>
-              <w:t>Actualiza el estatus a cero para ser considerado como eliminado</w:t>
+              <w:t xml:space="preserve">Actualiza el </w:t>
+            </w:r>
+            <w:r>
+              <w:t xml:space="preserve">campo </w:t>
+            </w:r>
+            <w:r>
+              <w:t>estatus a cero para ser considerado como eliminado</w:t>
             </w:r>
           </w:p>
         </w:tc>
@@ -6348,6 +7558,9 @@
       <w:r>
         <w:t>, la Operación es un DELECT</w:t>
       </w:r>
+      <w:r>
+        <w:t>E</w:t>
+      </w:r>
     </w:p>
     <w:tbl>
       <w:tblPr>
@@ -6379,13 +7592,7 @@
               <w:t>Entrada</w:t>
             </w:r>
             <w:r>
-              <w:t xml:space="preserve"> (</w:t>
-            </w:r>
-            <w:r>
-              <w:t>@Id</w:t>
-            </w:r>
-            <w:r>
-              <w:t>)</w:t>
+              <w:t xml:space="preserve"> </w:t>
             </w:r>
           </w:p>
         </w:tc>
@@ -6478,15 +7685,123 @@
           <w:tcPr>
             <w:tcW w:w="2830" w:type="dxa"/>
           </w:tcPr>
-          <w:p>
-            <w:r>
-              <w:t>NO</w:t>
-            </w:r>
-          </w:p>
+          <w:p/>
         </w:tc>
       </w:tr>
     </w:tbl>
     <w:p/>
+    <w:tbl>
+      <w:tblPr>
+        <w:tblStyle w:val="Tablaconcuadrcula"/>
+        <w:tblW w:w="0" w:type="auto"/>
+        <w:tblLook w:val="04A0" w:firstRow="1" w:lastRow="0" w:firstColumn="1" w:lastColumn="0" w:noHBand="0" w:noVBand="1"/>
+      </w:tblPr>
+      <w:tblGrid>
+        <w:gridCol w:w="5395"/>
+        <w:gridCol w:w="5395"/>
+      </w:tblGrid>
+      <w:tr>
+        <w:trPr>
+          <w:trHeight w:val="634"/>
+        </w:trPr>
+        <w:tc>
+          <w:tcPr>
+            <w:tcW w:w="10790" w:type="dxa"/>
+            <w:gridSpan w:val="2"/>
+          </w:tcPr>
+          <w:p>
+            <w:r>
+              <w:rPr>
+                <w:b/>
+              </w:rPr>
+              <w:t>Salida</w:t>
+            </w:r>
+            <w:r>
+              <w:t xml:space="preserve"> </w:t>
+            </w:r>
+          </w:p>
+        </w:tc>
+      </w:tr>
+      <w:tr>
+        <w:tc>
+          <w:tcPr>
+            <w:tcW w:w="5395" w:type="dxa"/>
+          </w:tcPr>
+          <w:p>
+            <w:r>
+              <w:t>¿Tiene salida?</w:t>
+            </w:r>
+          </w:p>
+        </w:tc>
+        <w:tc>
+          <w:tcPr>
+            <w:tcW w:w="5395" w:type="dxa"/>
+          </w:tcPr>
+          <w:p>
+            <w:r>
+              <w:t>No, Solo muestra los campos afectados</w:t>
+            </w:r>
+          </w:p>
+        </w:tc>
+      </w:tr>
+      <w:tr>
+        <w:tc>
+          <w:tcPr>
+            <w:tcW w:w="5395" w:type="dxa"/>
+          </w:tcPr>
+          <w:p>
+            <w:r>
+              <w:t>Campos que se muestran</w:t>
+            </w:r>
+          </w:p>
+        </w:tc>
+        <w:tc>
+          <w:tcPr>
+            <w:tcW w:w="5395" w:type="dxa"/>
+          </w:tcPr>
+          <w:p>
+            <w:pPr>
+              <w:pStyle w:val="Prrafodelista"/>
+            </w:pPr>
+          </w:p>
+        </w:tc>
+      </w:tr>
+      <w:tr>
+        <w:tc>
+          <w:tcPr>
+            <w:tcW w:w="5395" w:type="dxa"/>
+          </w:tcPr>
+          <w:p>
+            <w:r>
+              <w:t>Descripción</w:t>
+            </w:r>
+          </w:p>
+        </w:tc>
+        <w:tc>
+          <w:tcPr>
+            <w:tcW w:w="5395" w:type="dxa"/>
+          </w:tcPr>
+          <w:p>
+            <w:r>
+              <w:t xml:space="preserve">Elimina el registro de un subproducto, proveniente de la tabla </w:t>
+            </w:r>
+            <w:proofErr w:type="spellStart"/>
+            <w:r>
+              <w:t>tSubProductos</w:t>
+            </w:r>
+            <w:proofErr w:type="spellEnd"/>
+            <w:r>
+              <w:t xml:space="preserve">, es identificado con el </w:t>
+            </w:r>
+            <w:proofErr w:type="spellStart"/>
+            <w:r>
+              <w:t>IdProducto</w:t>
+            </w:r>
+            <w:proofErr w:type="spellEnd"/>
+          </w:p>
+        </w:tc>
+      </w:tr>
+    </w:tbl>
     <w:p/>
     <w:p>
       <w:pPr>
@@ -6548,13 +7863,7 @@
               <w:t>Entrada</w:t>
             </w:r>
             <w:r>
-              <w:t xml:space="preserve"> (</w:t>
-            </w:r>
-            <w:r>
-              <w:t>@Id</w:t>
-            </w:r>
-            <w:r>
-              <w:t>)</w:t>
+              <w:t xml:space="preserve"> </w:t>
             </w:r>
           </w:p>
         </w:tc>
@@ -6569,7 +7878,6 @@
           </w:tcPr>
           <w:p>
             <w:r>
-              <w:lastRenderedPageBreak/>
               <w:t>Variable</w:t>
             </w:r>
           </w:p>
@@ -6645,11 +7953,7 @@
           <w:tcPr>
             <w:tcW w:w="2830" w:type="dxa"/>
           </w:tcPr>
-          <w:p>
-            <w:r>
-              <w:t>NO</w:t>
-            </w:r>
-          </w:p>
+          <w:p/>
         </w:tc>
       </w:tr>
     </w:tbl>
@@ -6703,7 +8007,7 @@
           </w:tcPr>
           <w:p>
             <w:r>
-              <w:t>Si</w:t>
+              <w:t>No, solo muestra los campos afectados</w:t>
             </w:r>
           </w:p>
         </w:tc>
@@ -6726,14 +8030,7 @@
           <w:p>
             <w:pPr>
               <w:pStyle w:val="Prrafodelista"/>
-              <w:numPr>
-                <w:ilvl w:val="0"/>
-                <w:numId w:val="4"/>
-              </w:numPr>
             </w:pPr>
-            <w:r>
-              <w:t>Estatus = 0</w:t>
-            </w:r>
           </w:p>
         </w:tc>
       </w:tr>
@@ -6789,9 +8086,21 @@
     </w:p>
     <w:p>
       <w:r>
-        <w:t xml:space="preserve">Este PA Actualiza el estado de la </w:t>
+        <w:t>Este PA Actualiza el</w:t>
+      </w:r>
+      <w:r>
+        <w:t xml:space="preserve"> campo</w:t>
+      </w:r>
+      <w:r>
+        <w:t xml:space="preserve"> estado de la </w:t>
+      </w:r>
+      <w:r>
+        <w:t xml:space="preserve">tabla </w:t>
       </w:r>
       <w:proofErr w:type="spellStart"/>
+      <w:r>
+        <w:t>t</w:t>
+      </w:r>
       <w:r>
         <w:t>UnidadMedida</w:t>
       </w:r>
@@ -6830,13 +8139,7 @@
               <w:t>Entrada</w:t>
             </w:r>
             <w:r>
-              <w:t xml:space="preserve"> (</w:t>
-            </w:r>
-            <w:r>
-              <w:t>@Id</w:t>
-            </w:r>
-            <w:r>
-              <w:t>)</w:t>
+              <w:t xml:space="preserve"> </w:t>
             </w:r>
           </w:p>
         </w:tc>
@@ -6989,7 +8292,7 @@
           </w:tcPr>
           <w:p>
             <w:r>
-              <w:t>Si</w:t>
+              <w:t>No, pero muestra los campos afectados</w:t>
             </w:r>
           </w:p>
         </w:tc>
@@ -7012,14 +8315,7 @@
           <w:p>
             <w:pPr>
               <w:pStyle w:val="Prrafodelista"/>
-              <w:numPr>
-                <w:ilvl w:val="0"/>
-                <w:numId w:val="4"/>
-              </w:numPr>
             </w:pPr>
-            <w:r>
-              <w:t>Estatus = 0</w:t>
-            </w:r>
           </w:p>
         </w:tc>
       </w:tr>
@@ -7077,7 +8373,7 @@
         <w:t>Este PA</w:t>
       </w:r>
       <w:r>
-        <w:t xml:space="preserve"> Actualiza el estatus a 0 para ser considerado como eliminado , la operación es UPDATE</w:t>
+        <w:t xml:space="preserve"> Actualiza el estatus a 0 para ser considerado como eliminado, la operación es UPDATE</w:t>
       </w:r>
     </w:p>
     <w:tbl>
@@ -7208,11 +8504,7 @@
           <w:tcPr>
             <w:tcW w:w="2830" w:type="dxa"/>
           </w:tcPr>
-          <w:p>
-            <w:r>
-              <w:t>NO</w:t>
-            </w:r>
-          </w:p>
+          <w:p/>
         </w:tc>
       </w:tr>
     </w:tbl>
@@ -7266,19 +8558,18 @@
           </w:tcPr>
           <w:p>
             <w:r>
-              <w:t>Si</w:t>
-            </w:r>
-          </w:p>
-        </w:tc>
-      </w:tr>
-      <w:tr>
-        <w:tc>
-          <w:tcPr>
-            <w:tcW w:w="5395" w:type="dxa"/>
-          </w:tcPr>
-          <w:p>
-            <w:r>
-              <w:lastRenderedPageBreak/>
+              <w:t>No, solo muestra los campos afectados</w:t>
+            </w:r>
+          </w:p>
+        </w:tc>
+      </w:tr>
+      <w:tr>
+        <w:tc>
+          <w:tcPr>
+            <w:tcW w:w="5395" w:type="dxa"/>
+          </w:tcPr>
+          <w:p>
+            <w:r>
               <w:t>Campos que se muestran</w:t>
             </w:r>
           </w:p>
@@ -7290,14 +8581,7 @@
           <w:p>
             <w:pPr>
               <w:pStyle w:val="Prrafodelista"/>
-              <w:numPr>
-                <w:ilvl w:val="0"/>
-                <w:numId w:val="4"/>
-              </w:numPr>
             </w:pPr>
-            <w:r>
-              <w:t>Estatus = 0</w:t>
-            </w:r>
           </w:p>
         </w:tc>
       </w:tr>
@@ -7533,7 +8817,7 @@
           </w:tcPr>
           <w:p>
             <w:r>
-              <w:t>Si</w:t>
+              <w:t>No, solo muestra los campos afectados</w:t>
             </w:r>
           </w:p>
         </w:tc>
@@ -7556,14 +8840,7 @@
           <w:p>
             <w:pPr>
               <w:pStyle w:val="Prrafodelista"/>
-              <w:numPr>
-                <w:ilvl w:val="0"/>
-                <w:numId w:val="4"/>
-              </w:numPr>
             </w:pPr>
-            <w:r>
-              <w:t>Estatus = ‘Inactivo’</w:t>
-            </w:r>
           </w:p>
         </w:tc>
       </w:tr>
@@ -7584,7 +8861,33 @@
           </w:tcPr>
           <w:p>
             <w:r>
-              <w:t>Actualiza el estatus a Inactivo para ser considerado como eliminado</w:t>
+              <w:t>Actualiza el</w:t>
+            </w:r>
+            <w:r>
+              <w:t xml:space="preserve"> campo</w:t>
+            </w:r>
+            <w:r>
+              <w:t xml:space="preserve"> estatus a </w:t>
+            </w:r>
+            <w:r>
+              <w:t>“</w:t>
+            </w:r>
+            <w:r>
+              <w:t>Inactivo</w:t>
+            </w:r>
+            <w:r>
+              <w:t xml:space="preserve">”, de la tabla </w:t>
+            </w:r>
+            <w:proofErr w:type="spellStart"/>
+            <w:r>
+              <w:t>tVehiculos</w:t>
+            </w:r>
+            <w:proofErr w:type="spellEnd"/>
+            <w:r>
+              <w:t xml:space="preserve"> para</w:t>
+            </w:r>
+            <w:r>
+              <w:t xml:space="preserve"> ser considerado como eliminado</w:t>
             </w:r>
           </w:p>
         </w:tc>
@@ -7739,11 +9042,7 @@
           <w:tcPr>
             <w:tcW w:w="2830" w:type="dxa"/>
           </w:tcPr>
-          <w:p>
-            <w:r>
-              <w:t>GETDATE()</w:t>
-            </w:r>
-          </w:p>
+          <w:p/>
         </w:tc>
       </w:tr>
       <w:tr>
@@ -8050,7 +9349,35 @@
           <w:tcPr>
             <w:tcW w:w="5395" w:type="dxa"/>
           </w:tcPr>
-          <w:p/>
+          <w:p>
+            <w:r>
+              <w:t xml:space="preserve">Inserta una nueva </w:t>
+            </w:r>
+            <w:proofErr w:type="spellStart"/>
+            <w:r>
+              <w:t>auditoria</w:t>
+            </w:r>
+            <w:proofErr w:type="spellEnd"/>
+            <w:r>
+              <w:t xml:space="preserve"> en la tabla </w:t>
+            </w:r>
+            <w:proofErr w:type="spellStart"/>
+            <w:r>
+              <w:t>TAuditoria</w:t>
+            </w:r>
+            <w:proofErr w:type="spellEnd"/>
+            <w:r>
+              <w:t>, hace uso de una función para imprimir la fecha y hora actual (</w:t>
+            </w:r>
+            <w:proofErr w:type="gramStart"/>
+            <w:r>
+              <w:t>GETDATE(</w:t>
+            </w:r>
+            <w:proofErr w:type="gramEnd"/>
+            <w:r>
+              <w:t>))</w:t>
+            </w:r>
+          </w:p>
         </w:tc>
       </w:tr>
     </w:tbl>
@@ -8206,11 +9533,7 @@
           <w:tcPr>
             <w:tcW w:w="2830" w:type="dxa"/>
           </w:tcPr>
-          <w:p>
-            <w:r>
-              <w:t>GETDATE()</w:t>
-            </w:r>
-          </w:p>
+          <w:p/>
         </w:tc>
       </w:tr>
       <w:tr>
@@ -8951,7 +10274,39 @@
           <w:tcPr>
             <w:tcW w:w="5395" w:type="dxa"/>
           </w:tcPr>
-          <w:p/>
+          <w:p>
+            <w:r>
+              <w:t>Inserta una nuev</w:t>
+            </w:r>
+            <w:r>
+              <w:t xml:space="preserve">o Artículo </w:t>
+            </w:r>
+            <w:r>
+              <w:t xml:space="preserve">en la tabla </w:t>
+            </w:r>
+            <w:proofErr w:type="spellStart"/>
+            <w:r>
+              <w:t>T</w:t>
+            </w:r>
+            <w:r>
+              <w:t>Productos</w:t>
+            </w:r>
+            <w:proofErr w:type="spellEnd"/>
+            <w:r>
+              <w:t>, hace uso de una función para imprimir la fecha y hora actual (</w:t>
+            </w:r>
+            <w:proofErr w:type="gramStart"/>
+            <w:r>
+              <w:t>GETDATE(</w:t>
+            </w:r>
+            <w:proofErr w:type="gramEnd"/>
+            <w:r>
+              <w:t>))</w:t>
+            </w:r>
+            <w:r>
+              <w:t>, Coloca por default el campo  Estado como “1” y el campo Concepto en “A”</w:t>
+            </w:r>
+          </w:p>
         </w:tc>
       </w:tr>
     </w:tbl>
@@ -9014,7 +10369,6 @@
               <w:rPr>
                 <w:b/>
               </w:rPr>
-              <w:lastRenderedPageBreak/>
               <w:t>Entrada</w:t>
             </w:r>
             <w:r>
@@ -9112,7 +10466,7 @@
           </w:tcPr>
           <w:p>
             <w:r>
-              <w:t>GETDATE ()</w:t>
+              <w:t>Auto incrementable</w:t>
             </w:r>
           </w:p>
         </w:tc>
@@ -9428,7 +10782,7 @@
               </w:numPr>
             </w:pPr>
             <w:r>
-              <w:t>Id}</w:t>
+              <w:t>Id</w:t>
             </w:r>
           </w:p>
           <w:p>
@@ -9558,7 +10912,39 @@
           <w:tcPr>
             <w:tcW w:w="5395" w:type="dxa"/>
           </w:tcPr>
-          <w:p/>
+          <w:p>
+            <w:r>
+              <w:t>Inserta una nuev</w:t>
+            </w:r>
+            <w:r>
+              <w:t xml:space="preserve">o avance producto </w:t>
+            </w:r>
+            <w:r>
+              <w:t xml:space="preserve">en la tabla </w:t>
+            </w:r>
+            <w:proofErr w:type="spellStart"/>
+            <w:r>
+              <w:t>TA</w:t>
+            </w:r>
+            <w:r>
+              <w:t>vance</w:t>
+            </w:r>
+            <w:proofErr w:type="spellEnd"/>
+            <w:r>
+              <w:t>, hace uso de una función para imprimir la fecha y hora actual (</w:t>
+            </w:r>
+            <w:proofErr w:type="gramStart"/>
+            <w:r>
+              <w:t>GETDATE(</w:t>
+            </w:r>
+            <w:proofErr w:type="gramEnd"/>
+            <w:r>
+              <w:t>))</w:t>
+            </w:r>
+            <w:r>
+              <w:t>,  coloca por default el campo Estatus  en “1”</w:t>
+            </w:r>
+          </w:p>
         </w:tc>
       </w:tr>
     </w:tbl>
@@ -9676,6 +11062,53 @@
       </w:tr>
       <w:tr>
         <w:trPr>
+          <w:trHeight w:val="393"/>
+        </w:trPr>
+        <w:tc>
+          <w:tcPr>
+            <w:tcW w:w="2142" w:type="dxa"/>
+          </w:tcPr>
+          <w:p>
+            <w:r>
+              <w:t>id</w:t>
+            </w:r>
+          </w:p>
+        </w:tc>
+        <w:tc>
+          <w:tcPr>
+            <w:tcW w:w="2636" w:type="dxa"/>
+          </w:tcPr>
+          <w:p>
+            <w:proofErr w:type="spellStart"/>
+            <w:r>
+              <w:t>int</w:t>
+            </w:r>
+            <w:proofErr w:type="spellEnd"/>
+          </w:p>
+        </w:tc>
+        <w:tc>
+          <w:tcPr>
+            <w:tcW w:w="3182" w:type="dxa"/>
+          </w:tcPr>
+          <w:p>
+            <w:r>
+              <w:t xml:space="preserve">Id </w:t>
+            </w:r>
+          </w:p>
+        </w:tc>
+        <w:tc>
+          <w:tcPr>
+            <w:tcW w:w="2830" w:type="dxa"/>
+          </w:tcPr>
+          <w:p>
+            <w:r>
+              <w:t xml:space="preserve">Auto incrementable </w:t>
+            </w:r>
+          </w:p>
+        </w:tc>
+      </w:tr>
+      <w:tr>
+        <w:trPr>
           <w:trHeight w:val="301"/>
         </w:trPr>
         <w:tc>
@@ -10251,7 +11684,6 @@
           </w:tcPr>
           <w:p>
             <w:r>
-              <w:lastRenderedPageBreak/>
               <w:t>Email</w:t>
             </w:r>
           </w:p>
@@ -10611,7 +12043,16 @@
           <w:tcPr>
             <w:tcW w:w="5395" w:type="dxa"/>
           </w:tcPr>
-          <w:p/>
+          <w:p>
+            <w:r>
+              <w:t xml:space="preserve">Inserta un nuevo registro de cliente en la tabla </w:t>
+            </w:r>
+            <w:proofErr w:type="spellStart"/>
+            <w:r>
+              <w:t>tClientes</w:t>
+            </w:r>
+            <w:proofErr w:type="spellEnd"/>
+          </w:p>
         </w:tc>
       </w:tr>
     </w:tbl>
@@ -10909,7 +12350,32 @@
           <w:tcPr>
             <w:tcW w:w="5395" w:type="dxa"/>
           </w:tcPr>
-          <w:p/>
+          <w:p>
+            <w:r>
+              <w:t xml:space="preserve">Inserta un nuevo </w:t>
+            </w:r>
+            <w:proofErr w:type="spellStart"/>
+            <w:r>
+              <w:t>Colavorador</w:t>
+            </w:r>
+            <w:proofErr w:type="spellEnd"/>
+            <w:r>
+              <w:t xml:space="preserve"> de </w:t>
+            </w:r>
+            <w:proofErr w:type="spellStart"/>
+            <w:r>
+              <w:t>Produccion</w:t>
+            </w:r>
+            <w:proofErr w:type="spellEnd"/>
+            <w:r>
+              <w:t xml:space="preserve"> en la tabla </w:t>
+            </w:r>
+            <w:proofErr w:type="spellStart"/>
+            <w:r>
+              <w:t>tColaboradoresProduccion</w:t>
+            </w:r>
+            <w:proofErr w:type="spellEnd"/>
+          </w:p>
         </w:tc>
       </w:tr>
     </w:tbl>
@@ -10920,7 +12386,6 @@
       </w:pPr>
       <w:proofErr w:type="spellStart"/>
       <w:r>
-        <w:lastRenderedPageBreak/>
         <w:t>Sp_ERP_InsertarDetalleCotizacion</w:t>
       </w:r>
       <w:proofErr w:type="spellEnd"/>
@@ -11871,7 +13336,6 @@
           <w:p>
             <w:proofErr w:type="spellStart"/>
             <w:r>
-              <w:lastRenderedPageBreak/>
               <w:t>IdCotizacion</w:t>
             </w:r>
             <w:proofErr w:type="spellEnd"/>
@@ -12072,11 +13536,7 @@
           <w:tcPr>
             <w:tcW w:w="2830" w:type="dxa"/>
           </w:tcPr>
-          <w:p>
-            <w:r>
-              <w:t>GETDATE ()</w:t>
-            </w:r>
-          </w:p>
+          <w:p/>
         </w:tc>
       </w:tr>
       <w:tr>
@@ -12337,7 +13797,49 @@
           <w:tcPr>
             <w:tcW w:w="5395" w:type="dxa"/>
           </w:tcPr>
-          <w:p/>
+          <w:p>
+            <w:r>
+              <w:t xml:space="preserve">Inserta una </w:t>
+            </w:r>
+            <w:r>
+              <w:t xml:space="preserve">nuevo </w:t>
+            </w:r>
+            <w:proofErr w:type="spellStart"/>
+            <w:r>
+              <w:t>DetalleProduccion</w:t>
+            </w:r>
+            <w:proofErr w:type="spellEnd"/>
+            <w:r>
+              <w:t xml:space="preserve"> en la tabla </w:t>
+            </w:r>
+            <w:proofErr w:type="spellStart"/>
+            <w:r>
+              <w:t>tDetalleProduccion</w:t>
+            </w:r>
+            <w:proofErr w:type="spellEnd"/>
+            <w:r>
+              <w:t xml:space="preserve"> hace uso de una función para imprimir la fecha y hora actual (</w:t>
+            </w:r>
+            <w:proofErr w:type="gramStart"/>
+            <w:r>
+              <w:t>GETDATE(</w:t>
+            </w:r>
+            <w:proofErr w:type="gramEnd"/>
+            <w:r>
+              <w:t>))</w:t>
+            </w:r>
+            <w:r>
+              <w:t xml:space="preserve">, coloca </w:t>
+            </w:r>
+            <w:proofErr w:type="spellStart"/>
+            <w:r>
+              <w:t>cmo</w:t>
+            </w:r>
+            <w:proofErr w:type="spellEnd"/>
+            <w:r>
+              <w:t xml:space="preserve"> default el estado en “1”</w:t>
+            </w:r>
+          </w:p>
         </w:tc>
       </w:tr>
     </w:tbl>
@@ -12479,7 +13981,11 @@
           <w:tcPr>
             <w:tcW w:w="2830" w:type="dxa"/>
           </w:tcPr>
-          <w:p/>
+          <w:p>
+            <w:r>
+              <w:t xml:space="preserve">Auto incrementable </w:t>
+            </w:r>
+          </w:p>
         </w:tc>
       </w:tr>
       <w:tr>
@@ -12737,7 +14243,16 @@
           <w:tcPr>
             <w:tcW w:w="5395" w:type="dxa"/>
           </w:tcPr>
-          <w:p/>
+          <w:p>
+            <w:r>
+              <w:t xml:space="preserve">Inserta un nuevo registro de Ejecutables en la tabla </w:t>
+            </w:r>
+            <w:proofErr w:type="spellStart"/>
+            <w:r>
+              <w:t>tEjecutables</w:t>
+            </w:r>
+            <w:proofErr w:type="spellEnd"/>
+          </w:p>
         </w:tc>
       </w:tr>
     </w:tbl>
@@ -12848,6 +14363,53 @@
       </w:tr>
       <w:tr>
         <w:trPr>
+          <w:trHeight w:val="235"/>
+        </w:trPr>
+        <w:tc>
+          <w:tcPr>
+            <w:tcW w:w="2142" w:type="dxa"/>
+          </w:tcPr>
+          <w:p>
+            <w:r>
+              <w:t>id</w:t>
+            </w:r>
+          </w:p>
+        </w:tc>
+        <w:tc>
+          <w:tcPr>
+            <w:tcW w:w="2636" w:type="dxa"/>
+          </w:tcPr>
+          <w:p>
+            <w:proofErr w:type="spellStart"/>
+            <w:r>
+              <w:t>int</w:t>
+            </w:r>
+            <w:proofErr w:type="spellEnd"/>
+          </w:p>
+        </w:tc>
+        <w:tc>
+          <w:tcPr>
+            <w:tcW w:w="3182" w:type="dxa"/>
+          </w:tcPr>
+          <w:p>
+            <w:r>
+              <w:t>id</w:t>
+            </w:r>
+          </w:p>
+        </w:tc>
+        <w:tc>
+          <w:tcPr>
+            <w:tcW w:w="2830" w:type="dxa"/>
+          </w:tcPr>
+          <w:p>
+            <w:r>
+              <w:t xml:space="preserve">Auto incrementable </w:t>
+            </w:r>
+          </w:p>
+        </w:tc>
+      </w:tr>
+      <w:tr>
+        <w:trPr>
           <w:trHeight w:val="301"/>
         </w:trPr>
         <w:tc>
@@ -13172,7 +14734,16 @@
           <w:tcPr>
             <w:tcW w:w="5395" w:type="dxa"/>
           </w:tcPr>
-          <w:p/>
+          <w:p>
+            <w:r>
+              <w:t xml:space="preserve">Inserta un nuevo registro de Expediente en la tabla </w:t>
+            </w:r>
+            <w:proofErr w:type="spellStart"/>
+            <w:r>
+              <w:t>tExpedientes</w:t>
+            </w:r>
+            <w:proofErr w:type="spellEnd"/>
+          </w:p>
         </w:tc>
       </w:tr>
     </w:tbl>
@@ -13184,6 +14755,7 @@
       </w:pPr>
       <w:proofErr w:type="spellStart"/>
       <w:r>
+        <w:lastRenderedPageBreak/>
         <w:t>Sp_InsertarExpedienteDetalle</w:t>
       </w:r>
       <w:proofErr w:type="spellEnd"/>
@@ -13629,7 +15201,6 @@
           </w:tcPr>
           <w:p>
             <w:r>
-              <w:lastRenderedPageBreak/>
               <w:t>Campos que se muestran</w:t>
             </w:r>
           </w:p>
@@ -14044,6 +15615,7 @@
           </w:tcPr>
           <w:p>
             <w:r>
+              <w:lastRenderedPageBreak/>
               <w:t>¿Tiene salida?</w:t>
             </w:r>
           </w:p>
@@ -14407,7 +15979,6 @@
           <w:p>
             <w:proofErr w:type="spellStart"/>
             <w:r>
-              <w:lastRenderedPageBreak/>
               <w:t>IdMovimiento</w:t>
             </w:r>
             <w:proofErr w:type="spellEnd"/>
@@ -15530,71 +17101,71 @@
               <w:rPr>
                 <w:b/>
               </w:rPr>
+              <w:t>Entrada</w:t>
+            </w:r>
+            <w:r>
+              <w:t xml:space="preserve"> </w:t>
+            </w:r>
+          </w:p>
+        </w:tc>
+      </w:tr>
+      <w:tr>
+        <w:trPr>
+          <w:trHeight w:val="393"/>
+        </w:trPr>
+        <w:tc>
+          <w:tcPr>
+            <w:tcW w:w="2142" w:type="dxa"/>
+          </w:tcPr>
+          <w:p>
+            <w:r>
+              <w:t>Variable</w:t>
+            </w:r>
+          </w:p>
+        </w:tc>
+        <w:tc>
+          <w:tcPr>
+            <w:tcW w:w="2636" w:type="dxa"/>
+          </w:tcPr>
+          <w:p>
+            <w:r>
+              <w:t>Tipo dato</w:t>
+            </w:r>
+          </w:p>
+        </w:tc>
+        <w:tc>
+          <w:tcPr>
+            <w:tcW w:w="3182" w:type="dxa"/>
+          </w:tcPr>
+          <w:p>
+            <w:r>
+              <w:t>Descripción</w:t>
+            </w:r>
+          </w:p>
+        </w:tc>
+        <w:tc>
+          <w:tcPr>
+            <w:tcW w:w="2830" w:type="dxa"/>
+          </w:tcPr>
+          <w:p>
+            <w:r>
+              <w:t>Funciones (Si el dato ocupa una función o es una función)</w:t>
+            </w:r>
+          </w:p>
+        </w:tc>
+      </w:tr>
+      <w:tr>
+        <w:trPr>
+          <w:trHeight w:val="301"/>
+        </w:trPr>
+        <w:tc>
+          <w:tcPr>
+            <w:tcW w:w="2142" w:type="dxa"/>
+          </w:tcPr>
+          <w:p>
+            <w:proofErr w:type="spellStart"/>
+            <w:r>
               <w:lastRenderedPageBreak/>
-              <w:t>Entrada</w:t>
-            </w:r>
-            <w:r>
-              <w:t xml:space="preserve"> </w:t>
-            </w:r>
-          </w:p>
-        </w:tc>
-      </w:tr>
-      <w:tr>
-        <w:trPr>
-          <w:trHeight w:val="393"/>
-        </w:trPr>
-        <w:tc>
-          <w:tcPr>
-            <w:tcW w:w="2142" w:type="dxa"/>
-          </w:tcPr>
-          <w:p>
-            <w:r>
-              <w:t>Variable</w:t>
-            </w:r>
-          </w:p>
-        </w:tc>
-        <w:tc>
-          <w:tcPr>
-            <w:tcW w:w="2636" w:type="dxa"/>
-          </w:tcPr>
-          <w:p>
-            <w:r>
-              <w:t>Tipo dato</w:t>
-            </w:r>
-          </w:p>
-        </w:tc>
-        <w:tc>
-          <w:tcPr>
-            <w:tcW w:w="3182" w:type="dxa"/>
-          </w:tcPr>
-          <w:p>
-            <w:r>
-              <w:t>Descripción</w:t>
-            </w:r>
-          </w:p>
-        </w:tc>
-        <w:tc>
-          <w:tcPr>
-            <w:tcW w:w="2830" w:type="dxa"/>
-          </w:tcPr>
-          <w:p>
-            <w:r>
-              <w:t>Funciones (Si el dato ocupa una función o es una función)</w:t>
-            </w:r>
-          </w:p>
-        </w:tc>
-      </w:tr>
-      <w:tr>
-        <w:trPr>
-          <w:trHeight w:val="301"/>
-        </w:trPr>
-        <w:tc>
-          <w:tcPr>
-            <w:tcW w:w="2142" w:type="dxa"/>
-          </w:tcPr>
-          <w:p>
-            <w:proofErr w:type="spellStart"/>
-            <w:r>
               <w:t>IdVehiculo</w:t>
             </w:r>
             <w:proofErr w:type="spellEnd"/>
@@ -16372,14 +17943,7 @@
       </w:pPr>
       <w:proofErr w:type="spellStart"/>
       <w:r>
-        <w:lastRenderedPageBreak/>
-        <w:t>Sp_InsertarImagen</w:t>
-      </w:r>
-      <w:r>
-        <w:t>Por</w:t>
-      </w:r>
-      <w:r>
-        <w:t>Avance</w:t>
+        <w:t>Sp_InsertarImagenPorAvance</w:t>
       </w:r>
       <w:proofErr w:type="spellEnd"/>
       <w:r>
@@ -16396,13 +17960,7 @@
     </w:p>
     <w:p>
       <w:r>
-        <w:t xml:space="preserve">Este PA inserta una nueva imagen </w:t>
-      </w:r>
-      <w:r>
-        <w:t>por</w:t>
-      </w:r>
-      <w:r>
-        <w:t xml:space="preserve"> avance, la operación es un INSERT</w:t>
+        <w:t>Este PA inserta una nueva imagen por avance, la operación es un INSERT</w:t>
       </w:r>
     </w:p>
     <w:tbl>
@@ -16432,6 +17990,7 @@
               <w:rPr>
                 <w:b/>
               </w:rPr>
+              <w:lastRenderedPageBreak/>
               <w:t>Entrada</w:t>
             </w:r>
             <w:r>
@@ -17170,7 +18729,6 @@
           </w:tcPr>
           <w:p>
             <w:r>
-              <w:lastRenderedPageBreak/>
               <w:t>Descripción</w:t>
             </w:r>
           </w:p>
@@ -17195,6 +18753,7 @@
       </w:pPr>
       <w:proofErr w:type="spellStart"/>
       <w:r>
+        <w:lastRenderedPageBreak/>
         <w:t>NombreDelPA</w:t>
       </w:r>
       <w:proofErr w:type="spellEnd"/>
@@ -17866,6 +19425,7 @@
               </w:numPr>
             </w:pPr>
             <w:r>
+              <w:lastRenderedPageBreak/>
               <w:t>Campo3</w:t>
             </w:r>
           </w:p>
@@ -17878,6 +19438,7 @@
           </w:tcPr>
           <w:p>
             <w:r>
+              <w:lastRenderedPageBreak/>
               <w:t>Descripción</w:t>
             </w:r>
           </w:p>
@@ -18550,6 +20111,7 @@
               </w:numPr>
             </w:pPr>
             <w:r>
+              <w:lastRenderedPageBreak/>
               <w:t>Campo2</w:t>
             </w:r>
           </w:p>
@@ -18574,6 +20136,7 @@
           </w:tcPr>
           <w:p>
             <w:r>
+              <w:lastRenderedPageBreak/>
               <w:t>Descripción</w:t>
             </w:r>
           </w:p>
@@ -19217,6 +20780,7 @@
           </w:tcPr>
           <w:p>
             <w:r>
+              <w:lastRenderedPageBreak/>
               <w:t>Campos que se muestran</w:t>
             </w:r>
           </w:p>
@@ -19891,6 +21455,7 @@
           </w:tcPr>
           <w:p>
             <w:r>
+              <w:lastRenderedPageBreak/>
               <w:t>¿Tiene salida?</w:t>
             </w:r>
           </w:p>
@@ -20572,6 +22137,7 @@
               <w:rPr>
                 <w:b/>
               </w:rPr>
+              <w:lastRenderedPageBreak/>
               <w:t>Salida</w:t>
             </w:r>
             <w:r>
@@ -21268,6 +22834,7 @@
               <w:rPr>
                 <w:b/>
               </w:rPr>
+              <w:lastRenderedPageBreak/>
               <w:t>Salida</w:t>
             </w:r>
             <w:r>
@@ -21964,6 +23531,7 @@
               <w:rPr>
                 <w:b/>
               </w:rPr>
+              <w:lastRenderedPageBreak/>
               <w:t>Salida</w:t>
             </w:r>
             <w:r>
@@ -22660,6 +24228,7 @@
               <w:rPr>
                 <w:b/>
               </w:rPr>
+              <w:lastRenderedPageBreak/>
               <w:t>Salida</w:t>
             </w:r>
             <w:r>
@@ -23356,6 +24925,7 @@
               <w:rPr>
                 <w:b/>
               </w:rPr>
+              <w:lastRenderedPageBreak/>
               <w:t>Salida</w:t>
             </w:r>
             <w:r>
@@ -24052,6 +25622,7 @@
               <w:rPr>
                 <w:b/>
               </w:rPr>
+              <w:lastRenderedPageBreak/>
               <w:t>Salida</w:t>
             </w:r>
             <w:r>
@@ -24748,6 +26319,7 @@
               <w:rPr>
                 <w:b/>
               </w:rPr>
+              <w:lastRenderedPageBreak/>
               <w:t>Salida</w:t>
             </w:r>
             <w:r>
@@ -25444,6 +27016,7 @@
               <w:rPr>
                 <w:b/>
               </w:rPr>
+              <w:lastRenderedPageBreak/>
               <w:t>Salida</w:t>
             </w:r>
             <w:r>
@@ -25901,7 +27474,6 @@
       </w:pPr>
       <w:proofErr w:type="spellStart"/>
       <w:r>
-        <w:lastRenderedPageBreak/>
         <w:t>NombreDelPA</w:t>
       </w:r>
       <w:proofErr w:type="spellEnd"/>
@@ -26141,6 +27713,7 @@
               <w:rPr>
                 <w:b/>
               </w:rPr>
+              <w:lastRenderedPageBreak/>
               <w:t>Salida</w:t>
             </w:r>
             <w:r>
@@ -26841,6 +28414,7 @@
               <w:rPr>
                 <w:b/>
               </w:rPr>
+              <w:lastRenderedPageBreak/>
               <w:t>Salida</w:t>
             </w:r>
             <w:r>
@@ -27541,6 +29115,7 @@
               <w:rPr>
                 <w:b/>
               </w:rPr>
+              <w:lastRenderedPageBreak/>
               <w:t>Salida</w:t>
             </w:r>
             <w:r>
@@ -28241,6 +29816,7 @@
               <w:rPr>
                 <w:b/>
               </w:rPr>
+              <w:lastRenderedPageBreak/>
               <w:t>Salida</w:t>
             </w:r>
             <w:r>
@@ -28937,6 +30513,7 @@
               <w:rPr>
                 <w:b/>
               </w:rPr>
+              <w:lastRenderedPageBreak/>
               <w:t>Salida</w:t>
             </w:r>
             <w:r>
@@ -29633,6 +31210,7 @@
               <w:rPr>
                 <w:b/>
               </w:rPr>
+              <w:lastRenderedPageBreak/>
               <w:t>Salida</w:t>
             </w:r>
             <w:r>
@@ -30333,6 +31911,7 @@
               <w:rPr>
                 <w:b/>
               </w:rPr>
+              <w:lastRenderedPageBreak/>
               <w:t>Salida</w:t>
             </w:r>
             <w:r>
@@ -31033,6 +32612,7 @@
               <w:rPr>
                 <w:b/>
               </w:rPr>
+              <w:lastRenderedPageBreak/>
               <w:t>Salida</w:t>
             </w:r>
             <w:r>
@@ -31737,6 +33317,7 @@
               <w:rPr>
                 <w:b/>
               </w:rPr>
+              <w:lastRenderedPageBreak/>
               <w:t>Salida</w:t>
             </w:r>
             <w:r>
@@ -32441,6 +34022,7 @@
               <w:rPr>
                 <w:b/>
               </w:rPr>
+              <w:lastRenderedPageBreak/>
               <w:t>Salida</w:t>
             </w:r>
             <w:r>
@@ -33145,6 +34727,7 @@
               <w:rPr>
                 <w:b/>
               </w:rPr>
+              <w:lastRenderedPageBreak/>
               <w:t>Salida</w:t>
             </w:r>
             <w:r>
@@ -33849,6 +35432,7 @@
               <w:rPr>
                 <w:b/>
               </w:rPr>
+              <w:lastRenderedPageBreak/>
               <w:t>Salida</w:t>
             </w:r>
             <w:r>
@@ -34553,6 +36137,7 @@
               <w:rPr>
                 <w:b/>
               </w:rPr>
+              <w:lastRenderedPageBreak/>
               <w:t>Salida</w:t>
             </w:r>
             <w:r>

</xml_diff>